<commit_message>
ensure docs are synced with BV Box share site
</commit_message>
<xml_diff>
--- a/docs/Release-Notes.docx
+++ b/docs/Release-Notes.docx
@@ -1,6 +1,6 @@
 
 <file path=word/document.xml><?xml version="1.0" encoding="utf-8"?>
-<w:document xmlns:wpc="http://schemas.microsoft.com/office/word/2010/wordprocessingCanvas" xmlns:mo="http://schemas.microsoft.com/office/mac/office/2008/main" xmlns:mc="http://schemas.openxmlformats.org/markup-compatibility/2006" xmlns:mv="urn:schemas-microsoft-com:mac:vml" xmlns:o="urn:schemas-microsoft-com:office:office" xmlns:r="http://schemas.openxmlformats.org/officeDocument/2006/relationships" xmlns:m="http://schemas.openxmlformats.org/officeDocument/2006/math" xmlns:v="urn:schemas-microsoft-com:vml" xmlns:wp14="http://schemas.microsoft.com/office/word/2010/wordprocessingDrawing" xmlns:wp="http://schemas.openxmlformats.org/drawingml/2006/wordprocessingDrawing" xmlns:w10="urn:schemas-microsoft-com:office:word" xmlns:w="http://schemas.openxmlformats.org/wordprocessingml/2006/main" xmlns:w14="http://schemas.microsoft.com/office/word/2010/wordml" xmlns:wpg="http://schemas.microsoft.com/office/word/2010/wordprocessingGroup" xmlns:wpi="http://schemas.microsoft.com/office/word/2010/wordprocessingInk" xmlns:wne="http://schemas.microsoft.com/office/word/2006/wordml" xmlns:wps="http://schemas.microsoft.com/office/word/2010/wordprocessingShape" mc:Ignorable="w14 wp14">
+<w:document xmlns:ve="http://schemas.openxmlformats.org/markup-compatibility/2006" xmlns:o="urn:schemas-microsoft-com:office:office" xmlns:r="http://schemas.openxmlformats.org/officeDocument/2006/relationships" xmlns:m="http://schemas.openxmlformats.org/officeDocument/2006/math" xmlns:v="urn:schemas-microsoft-com:vml" xmlns:wp="http://schemas.openxmlformats.org/drawingml/2006/wordprocessingDrawing" xmlns:w10="urn:schemas-microsoft-com:office:word" xmlns:w="http://schemas.openxmlformats.org/wordprocessingml/2006/main" xmlns:wne="http://schemas.microsoft.com/office/word/2006/wordml">
   <w:body>
     <w:p>
       <w:pPr>
@@ -98,632 +98,682 @@
           <w:szCs w:val="28"/>
         </w:rPr>
       </w:pPr>
-    </w:p>
-    <w:p>
-      <w:pPr>
-        <w:spacing w:line="240" w:lineRule="auto"/>
-        <w:rPr>
-          <w:rFonts w:ascii="Times New Roman" w:hAnsi="Times New Roman" w:cs="Times New Roman"/>
-          <w:b/>
-        </w:rPr>
-      </w:pPr>
-      <w:r>
-        <w:rPr>
-          <w:rFonts w:ascii="Times New Roman" w:hAnsi="Times New Roman" w:cs="Times New Roman"/>
-          <w:b/>
-        </w:rPr>
-        <w:t>Features:</w:t>
-      </w:r>
-    </w:p>
-    <w:p>
-      <w:pPr>
-        <w:pStyle w:val="ListParagraph"/>
-        <w:numPr>
-          <w:ilvl w:val="0"/>
-          <w:numId w:val="2"/>
-        </w:numPr>
-        <w:spacing w:line="240" w:lineRule="auto"/>
-        <w:contextualSpacing w:val="0"/>
-        <w:rPr>
-          <w:rFonts w:ascii="Times New Roman" w:hAnsi="Times New Roman" w:cs="Times New Roman"/>
-        </w:rPr>
-      </w:pPr>
-      <w:r>
-        <w:rPr>
-          <w:rFonts w:ascii="Times New Roman" w:hAnsi="Times New Roman" w:cs="Times New Roman"/>
-        </w:rPr>
-        <w:t xml:space="preserve">Supports </w:t>
-      </w:r>
-      <w:proofErr w:type="gramStart"/>
-      <w:r>
-        <w:rPr>
-          <w:rFonts w:ascii="Times New Roman" w:hAnsi="Times New Roman" w:cs="Times New Roman"/>
-        </w:rPr>
-        <w:t>All</w:t>
-      </w:r>
-      <w:proofErr w:type="gramEnd"/>
-      <w:r>
-        <w:rPr>
-          <w:rFonts w:ascii="Times New Roman" w:hAnsi="Times New Roman" w:cs="Times New Roman"/>
-        </w:rPr>
-        <w:t xml:space="preserve"> versions of .NET Framework from 2.0 and Above.</w:t>
-      </w:r>
-    </w:p>
-    <w:p>
-      <w:pPr>
-        <w:pStyle w:val="ListParagraph"/>
-        <w:numPr>
-          <w:ilvl w:val="0"/>
-          <w:numId w:val="2"/>
-        </w:numPr>
-        <w:spacing w:line="240" w:lineRule="auto"/>
-        <w:contextualSpacing w:val="0"/>
-        <w:rPr>
-          <w:rFonts w:ascii="Times New Roman" w:hAnsi="Times New Roman" w:cs="Times New Roman"/>
-        </w:rPr>
-      </w:pPr>
-      <w:r>
-        <w:rPr>
-          <w:rFonts w:ascii="Times New Roman" w:hAnsi="Times New Roman" w:cs="Times New Roman"/>
-        </w:rPr>
-        <w:t xml:space="preserve">Property driven using default </w:t>
-      </w:r>
-      <w:proofErr w:type="spellStart"/>
-      <w:r>
-        <w:rPr>
-          <w:rFonts w:ascii="Times New Roman" w:hAnsi="Times New Roman" w:cs="Times New Roman"/>
-        </w:rPr>
-        <w:t>bvclient</w:t>
-      </w:r>
-      <w:proofErr w:type="spellEnd"/>
-      <w:r>
-        <w:rPr>
-          <w:rFonts w:ascii="Times New Roman" w:hAnsi="Times New Roman" w:cs="Times New Roman"/>
-        </w:rPr>
-        <w:t xml:space="preserve"> properties</w:t>
-      </w:r>
-    </w:p>
-    <w:p>
-      <w:pPr>
-        <w:pStyle w:val="ListParagraph"/>
-        <w:numPr>
-          <w:ilvl w:val="0"/>
-          <w:numId w:val="2"/>
-        </w:numPr>
-        <w:spacing w:line="240" w:lineRule="auto"/>
-        <w:contextualSpacing w:val="0"/>
-        <w:rPr>
-          <w:rFonts w:ascii="Times New Roman" w:hAnsi="Times New Roman" w:cs="Times New Roman"/>
-        </w:rPr>
-      </w:pPr>
-      <w:r>
-        <w:rPr>
-          <w:rFonts w:ascii="Times New Roman" w:hAnsi="Times New Roman" w:cs="Times New Roman"/>
-        </w:rPr>
-        <w:t xml:space="preserve">Override </w:t>
-      </w:r>
-      <w:proofErr w:type="spellStart"/>
-      <w:r>
-        <w:rPr>
-          <w:rFonts w:ascii="Times New Roman" w:hAnsi="Times New Roman" w:cs="Times New Roman"/>
-        </w:rPr>
-        <w:t>bvclient</w:t>
-      </w:r>
-      <w:proofErr w:type="spellEnd"/>
-      <w:r>
-        <w:rPr>
-          <w:rFonts w:ascii="Times New Roman" w:hAnsi="Times New Roman" w:cs="Times New Roman"/>
-        </w:rPr>
-        <w:t xml:space="preserve"> properties option</w:t>
-      </w:r>
-    </w:p>
-    <w:p>
-      <w:pPr>
-        <w:pStyle w:val="ListParagraph"/>
-        <w:numPr>
-          <w:ilvl w:val="0"/>
-          <w:numId w:val="2"/>
-        </w:numPr>
-        <w:spacing w:line="240" w:lineRule="auto"/>
-        <w:contextualSpacing w:val="0"/>
-        <w:rPr>
-          <w:rFonts w:ascii="Times New Roman" w:hAnsi="Times New Roman" w:cs="Times New Roman"/>
-        </w:rPr>
-      </w:pPr>
-      <w:r>
-        <w:rPr>
-          <w:rFonts w:ascii="Times New Roman" w:hAnsi="Times New Roman" w:cs="Times New Roman"/>
-        </w:rPr>
-        <w:t xml:space="preserve">Multiple configuration support to override </w:t>
-      </w:r>
-      <w:proofErr w:type="spellStart"/>
-      <w:r>
-        <w:rPr>
-          <w:rFonts w:ascii="Times New Roman" w:hAnsi="Times New Roman" w:cs="Times New Roman"/>
-        </w:rPr>
-        <w:t>bvclient</w:t>
-      </w:r>
-      <w:proofErr w:type="spellEnd"/>
-      <w:r>
-        <w:rPr>
-          <w:rFonts w:ascii="Times New Roman" w:hAnsi="Times New Roman" w:cs="Times New Roman"/>
-        </w:rPr>
-        <w:t xml:space="preserve"> properties</w:t>
-      </w:r>
-    </w:p>
-    <w:p>
-      <w:pPr>
-        <w:pStyle w:val="ListParagraph"/>
-        <w:numPr>
-          <w:ilvl w:val="0"/>
-          <w:numId w:val="2"/>
-        </w:numPr>
-        <w:spacing w:line="240" w:lineRule="auto"/>
-        <w:contextualSpacing w:val="0"/>
-        <w:rPr>
-          <w:rFonts w:ascii="Times New Roman" w:hAnsi="Times New Roman" w:cs="Times New Roman"/>
-        </w:rPr>
-      </w:pPr>
-      <w:r>
-        <w:rPr>
-          <w:rFonts w:ascii="Times New Roman" w:hAnsi="Times New Roman" w:cs="Times New Roman"/>
-        </w:rPr>
-        <w:t>Parameters as object when accessing Bazaarvoice content API.</w:t>
-      </w:r>
-    </w:p>
-    <w:p>
-      <w:pPr>
-        <w:pStyle w:val="ListParagraph"/>
-        <w:numPr>
-          <w:ilvl w:val="0"/>
-          <w:numId w:val="2"/>
-        </w:numPr>
-        <w:spacing w:line="240" w:lineRule="auto"/>
-        <w:contextualSpacing w:val="0"/>
-        <w:rPr>
-          <w:rFonts w:ascii="Times New Roman" w:hAnsi="Times New Roman" w:cs="Times New Roman"/>
-        </w:rPr>
-      </w:pPr>
-      <w:r>
-        <w:rPr>
-          <w:rFonts w:ascii="Times New Roman" w:hAnsi="Times New Roman" w:cs="Times New Roman"/>
-        </w:rPr>
-        <w:t>Simplified usage of Bazaarvoice content API.</w:t>
-      </w:r>
-    </w:p>
-    <w:p>
-      <w:pPr>
-        <w:pStyle w:val="ListParagraph"/>
-        <w:numPr>
-          <w:ilvl w:val="0"/>
-          <w:numId w:val="2"/>
-        </w:numPr>
-        <w:spacing w:line="240" w:lineRule="auto"/>
-        <w:contextualSpacing w:val="0"/>
-        <w:rPr>
-          <w:rFonts w:ascii="Times New Roman" w:hAnsi="Times New Roman" w:cs="Times New Roman"/>
-        </w:rPr>
-      </w:pPr>
-      <w:r>
-        <w:rPr>
-          <w:rFonts w:ascii="Times New Roman" w:hAnsi="Times New Roman" w:cs="Times New Roman"/>
-        </w:rPr>
-        <w:t>Use Bazaarvoice contents API with default configuration or supply with user configuration.</w:t>
-      </w:r>
-    </w:p>
-    <w:p>
-      <w:pPr>
-        <w:pStyle w:val="ListParagraph"/>
-        <w:numPr>
-          <w:ilvl w:val="0"/>
-          <w:numId w:val="2"/>
-        </w:numPr>
-        <w:spacing w:line="240" w:lineRule="auto"/>
-        <w:contextualSpacing w:val="0"/>
-        <w:rPr>
-          <w:rFonts w:ascii="Times New Roman" w:hAnsi="Times New Roman" w:cs="Times New Roman"/>
-        </w:rPr>
-      </w:pPr>
-      <w:r>
-        <w:rPr>
-          <w:rFonts w:ascii="Times New Roman" w:hAnsi="Times New Roman" w:cs="Times New Roman"/>
-        </w:rPr>
-        <w:t>Include integration scripts.</w:t>
-      </w:r>
-    </w:p>
-    <w:p>
-      <w:pPr>
-        <w:pStyle w:val="ListParagraph"/>
-        <w:numPr>
-          <w:ilvl w:val="0"/>
-          <w:numId w:val="2"/>
-        </w:numPr>
-        <w:spacing w:line="240" w:lineRule="auto"/>
-        <w:contextualSpacing w:val="0"/>
-        <w:rPr>
-          <w:rFonts w:ascii="Times New Roman" w:hAnsi="Times New Roman" w:cs="Times New Roman"/>
-        </w:rPr>
-      </w:pPr>
-      <w:r>
-        <w:rPr>
-          <w:rFonts w:ascii="Times New Roman" w:hAnsi="Times New Roman" w:cs="Times New Roman"/>
-        </w:rPr>
-        <w:t xml:space="preserve">Bazaarvoice support </w:t>
-      </w:r>
-      <w:r>
-        <w:rPr>
-          <w:rFonts w:ascii="Times New Roman" w:hAnsi="Times New Roman" w:cs="Times New Roman"/>
-        </w:rPr>
-        <w:t xml:space="preserve">for Reviews, Question/Answers &amp; </w:t>
-      </w:r>
-      <w:r>
-        <w:rPr>
-          <w:rFonts w:ascii="Times New Roman" w:hAnsi="Times New Roman" w:cs="Times New Roman"/>
-        </w:rPr>
-        <w:t>Stories.</w:t>
-      </w:r>
-    </w:p>
-    <w:p>
-      <w:pPr>
-        <w:pStyle w:val="ListParagraph"/>
-        <w:numPr>
-          <w:ilvl w:val="0"/>
-          <w:numId w:val="2"/>
-        </w:numPr>
-        <w:spacing w:line="240" w:lineRule="auto"/>
-        <w:contextualSpacing w:val="0"/>
-        <w:rPr>
-          <w:rFonts w:ascii="Times New Roman" w:hAnsi="Times New Roman" w:cs="Times New Roman"/>
-        </w:rPr>
-      </w:pPr>
-      <w:r>
-        <w:rPr>
-          <w:rFonts w:ascii="Times New Roman" w:hAnsi="Times New Roman" w:cs="Times New Roman"/>
-        </w:rPr>
-        <w:t>Content type support for category and products</w:t>
-      </w:r>
-    </w:p>
-    <w:p>
-      <w:pPr>
-        <w:pStyle w:val="ListParagraph"/>
-        <w:numPr>
-          <w:ilvl w:val="0"/>
-          <w:numId w:val="2"/>
-        </w:numPr>
-        <w:spacing w:line="240" w:lineRule="auto"/>
-        <w:contextualSpacing w:val="0"/>
-        <w:rPr>
-          <w:rFonts w:ascii="Times New Roman" w:hAnsi="Times New Roman" w:cs="Times New Roman"/>
-        </w:rPr>
-      </w:pPr>
-      <w:proofErr w:type="spellStart"/>
-      <w:r>
-        <w:rPr>
-          <w:rFonts w:ascii="Times New Roman" w:hAnsi="Times New Roman" w:cs="Times New Roman"/>
-        </w:rPr>
-        <w:t>StoryList</w:t>
-      </w:r>
-      <w:proofErr w:type="spellEnd"/>
-      <w:r>
-        <w:rPr>
-          <w:rFonts w:ascii="Times New Roman" w:hAnsi="Times New Roman" w:cs="Times New Roman"/>
-        </w:rPr>
-        <w:t xml:space="preserve"> and </w:t>
-      </w:r>
-      <w:proofErr w:type="spellStart"/>
-      <w:r>
-        <w:rPr>
-          <w:rFonts w:ascii="Times New Roman" w:hAnsi="Times New Roman" w:cs="Times New Roman"/>
-        </w:rPr>
-        <w:t>StoryGrid</w:t>
-      </w:r>
-      <w:proofErr w:type="spellEnd"/>
-      <w:r>
-        <w:rPr>
-          <w:rFonts w:ascii="Times New Roman" w:hAnsi="Times New Roman" w:cs="Times New Roman"/>
-        </w:rPr>
-        <w:t xml:space="preserve"> support for Stories.</w:t>
-      </w:r>
-    </w:p>
-    <w:p>
-      <w:pPr>
-        <w:pStyle w:val="ListParagraph"/>
-        <w:numPr>
-          <w:ilvl w:val="0"/>
-          <w:numId w:val="2"/>
-        </w:numPr>
-        <w:spacing w:line="240" w:lineRule="auto"/>
-        <w:contextualSpacing w:val="0"/>
-        <w:rPr>
-          <w:rFonts w:ascii="Times New Roman" w:hAnsi="Times New Roman" w:cs="Times New Roman"/>
-        </w:rPr>
-      </w:pPr>
-      <w:r>
-        <w:rPr>
-          <w:rFonts w:ascii="Times New Roman" w:hAnsi="Times New Roman" w:cs="Times New Roman"/>
-        </w:rPr>
-        <w:t>User friendly error messages for most of the programmatic and known scenarios.</w:t>
-      </w:r>
-    </w:p>
-    <w:p>
-      <w:pPr>
-        <w:pStyle w:val="ListParagraph"/>
-        <w:numPr>
-          <w:ilvl w:val="0"/>
-          <w:numId w:val="2"/>
-        </w:numPr>
-        <w:spacing w:line="240" w:lineRule="auto"/>
-        <w:contextualSpacing w:val="0"/>
-        <w:rPr>
-          <w:rFonts w:ascii="Times New Roman" w:hAnsi="Times New Roman" w:cs="Times New Roman"/>
-        </w:rPr>
-      </w:pPr>
-      <w:r>
-        <w:rPr>
-          <w:rFonts w:ascii="Times New Roman" w:hAnsi="Times New Roman" w:cs="Times New Roman"/>
-        </w:rPr>
-        <w:t>Execution timeout support to stop execution, so when the execution of the complete job is not finished in a given time, and cancel action and a display a comment tag.</w:t>
-      </w:r>
-    </w:p>
-    <w:p>
-      <w:pPr>
-        <w:pStyle w:val="ListParagraph"/>
-        <w:numPr>
-          <w:ilvl w:val="0"/>
-          <w:numId w:val="2"/>
-        </w:numPr>
-        <w:spacing w:line="240" w:lineRule="auto"/>
-        <w:contextualSpacing w:val="0"/>
-        <w:rPr>
-          <w:rFonts w:ascii="Times New Roman" w:hAnsi="Times New Roman" w:cs="Times New Roman"/>
-        </w:rPr>
-      </w:pPr>
-      <w:r>
-        <w:rPr>
-          <w:rFonts w:ascii="Times New Roman" w:hAnsi="Times New Roman" w:cs="Times New Roman"/>
-        </w:rPr>
-        <w:t>Crawler agent</w:t>
-      </w:r>
-      <w:r>
-        <w:rPr>
-          <w:rFonts w:ascii="Times New Roman" w:hAnsi="Times New Roman" w:cs="Times New Roman"/>
-        </w:rPr>
-        <w:t xml:space="preserve"> support for including multiple agents as </w:t>
-      </w:r>
-      <w:r>
-        <w:rPr>
-          <w:rFonts w:ascii="Times New Roman" w:hAnsi="Times New Roman" w:cs="Times New Roman"/>
-        </w:rPr>
-        <w:t xml:space="preserve">normal text string so user can set plain agent pattern in </w:t>
-      </w:r>
-      <w:proofErr w:type="spellStart"/>
-      <w:r>
-        <w:rPr>
-          <w:rFonts w:ascii="Times New Roman" w:hAnsi="Times New Roman" w:cs="Times New Roman"/>
-        </w:rPr>
-        <w:t>BVConfiguration</w:t>
-      </w:r>
-      <w:proofErr w:type="spellEnd"/>
-      <w:r>
-        <w:rPr>
-          <w:rFonts w:ascii="Times New Roman" w:hAnsi="Times New Roman" w:cs="Times New Roman"/>
-        </w:rPr>
-        <w:t>. For multiple agent crawler text, separate with ‘|’ delimiter.</w:t>
-      </w:r>
-    </w:p>
-    <w:p>
-      <w:pPr>
-        <w:pStyle w:val="ListParagraph"/>
-        <w:numPr>
-          <w:ilvl w:val="0"/>
-          <w:numId w:val="2"/>
-        </w:numPr>
-        <w:spacing w:line="240" w:lineRule="auto"/>
-        <w:contextualSpacing w:val="0"/>
-        <w:rPr>
-          <w:rFonts w:ascii="Times New Roman" w:hAnsi="Times New Roman" w:cs="Times New Roman"/>
-        </w:rPr>
-      </w:pPr>
-      <w:r>
-        <w:rPr>
-          <w:rFonts w:ascii="Times New Roman" w:hAnsi="Times New Roman" w:cs="Times New Roman"/>
-        </w:rPr>
-        <w:t>Connection timeout support for cloud SEO implementation</w:t>
-      </w:r>
-    </w:p>
-    <w:p>
-      <w:pPr>
-        <w:pStyle w:val="ListParagraph"/>
-        <w:numPr>
-          <w:ilvl w:val="0"/>
-          <w:numId w:val="2"/>
-        </w:numPr>
-        <w:spacing w:line="240" w:lineRule="auto"/>
-        <w:contextualSpacing w:val="0"/>
-        <w:rPr>
-          <w:rFonts w:ascii="Times New Roman" w:hAnsi="Times New Roman" w:cs="Times New Roman"/>
-        </w:rPr>
-      </w:pPr>
-      <w:r>
-        <w:rPr>
-          <w:rFonts w:ascii="Times New Roman" w:hAnsi="Times New Roman" w:cs="Times New Roman"/>
-        </w:rPr>
-        <w:t xml:space="preserve">Footer content support for displaying details of Bazaarvoice </w:t>
-      </w:r>
-      <w:proofErr w:type="spellStart"/>
-      <w:r>
-        <w:rPr>
-          <w:rFonts w:ascii="Times New Roman" w:hAnsi="Times New Roman" w:cs="Times New Roman"/>
-        </w:rPr>
-        <w:t>Configuartion</w:t>
-      </w:r>
-      <w:proofErr w:type="spellEnd"/>
-      <w:r>
-        <w:rPr>
-          <w:rFonts w:ascii="Times New Roman" w:hAnsi="Times New Roman" w:cs="Times New Roman"/>
-        </w:rPr>
-        <w:t xml:space="preserve"> &amp; Parameters and for </w:t>
-      </w:r>
-      <w:proofErr w:type="spellStart"/>
-      <w:r>
-        <w:rPr>
-          <w:rFonts w:ascii="Times New Roman" w:hAnsi="Times New Roman" w:cs="Times New Roman"/>
-        </w:rPr>
-        <w:t>diplaying</w:t>
-      </w:r>
-      <w:proofErr w:type="spellEnd"/>
-      <w:r>
-        <w:rPr>
-          <w:rFonts w:ascii="Times New Roman" w:hAnsi="Times New Roman" w:cs="Times New Roman"/>
-        </w:rPr>
-        <w:t xml:space="preserve"> Debug information (with </w:t>
-      </w:r>
-      <w:proofErr w:type="spellStart"/>
-      <w:r>
-        <w:rPr>
-          <w:rFonts w:ascii="Times New Roman" w:hAnsi="Times New Roman" w:cs="Times New Roman"/>
-        </w:rPr>
-        <w:t>bvreveal</w:t>
-      </w:r>
-      <w:proofErr w:type="spellEnd"/>
-      <w:r>
-        <w:rPr>
-          <w:rFonts w:ascii="Times New Roman" w:hAnsi="Times New Roman" w:cs="Times New Roman"/>
-        </w:rPr>
-        <w:t xml:space="preserve">=debug parameter in the </w:t>
-      </w:r>
-      <w:proofErr w:type="spellStart"/>
-      <w:r>
-        <w:rPr>
-          <w:rFonts w:ascii="Times New Roman" w:hAnsi="Times New Roman" w:cs="Times New Roman"/>
-        </w:rPr>
-        <w:t>QueryString</w:t>
-      </w:r>
-      <w:proofErr w:type="spellEnd"/>
-      <w:r>
-        <w:rPr>
-          <w:rFonts w:ascii="Times New Roman" w:hAnsi="Times New Roman" w:cs="Times New Roman"/>
-        </w:rPr>
-        <w:t>)</w:t>
-      </w:r>
-    </w:p>
-    <w:p>
-      <w:pPr>
-        <w:pStyle w:val="ListParagraph"/>
-        <w:numPr>
-          <w:ilvl w:val="0"/>
-          <w:numId w:val="2"/>
-        </w:numPr>
-        <w:spacing w:line="240" w:lineRule="auto"/>
-        <w:contextualSpacing w:val="0"/>
-        <w:rPr>
-          <w:rFonts w:ascii="Times New Roman" w:hAnsi="Times New Roman" w:cs="Times New Roman"/>
-        </w:rPr>
-      </w:pPr>
-      <w:r>
-        <w:rPr>
-          <w:rFonts w:ascii="Times New Roman" w:hAnsi="Times New Roman" w:cs="Times New Roman"/>
-        </w:rPr>
-        <w:t xml:space="preserve">Validation support to validate </w:t>
-      </w:r>
-      <w:proofErr w:type="spellStart"/>
-      <w:r>
-        <w:rPr>
-          <w:rFonts w:ascii="Times New Roman" w:hAnsi="Times New Roman" w:cs="Times New Roman"/>
-        </w:rPr>
-        <w:t>BVConfiguration</w:t>
-      </w:r>
-      <w:proofErr w:type="spellEnd"/>
-      <w:r>
-        <w:rPr>
-          <w:rFonts w:ascii="Times New Roman" w:hAnsi="Times New Roman" w:cs="Times New Roman"/>
-        </w:rPr>
-        <w:t xml:space="preserve"> &amp; </w:t>
-      </w:r>
-      <w:proofErr w:type="spellStart"/>
-      <w:r>
-        <w:rPr>
-          <w:rFonts w:ascii="Times New Roman" w:hAnsi="Times New Roman" w:cs="Times New Roman"/>
-        </w:rPr>
-        <w:t>BVParameters</w:t>
-      </w:r>
-      <w:proofErr w:type="spellEnd"/>
-      <w:r>
-        <w:rPr>
-          <w:rFonts w:ascii="Times New Roman" w:hAnsi="Times New Roman" w:cs="Times New Roman"/>
-        </w:rPr>
-        <w:t xml:space="preserve"> properties.</w:t>
-      </w:r>
-    </w:p>
-    <w:p>
-      <w:pPr>
-        <w:pStyle w:val="ListParagraph"/>
-        <w:numPr>
-          <w:ilvl w:val="0"/>
-          <w:numId w:val="2"/>
-        </w:numPr>
-        <w:spacing w:line="240" w:lineRule="auto"/>
-        <w:contextualSpacing w:val="0"/>
-        <w:rPr>
-          <w:rFonts w:ascii="Times New Roman" w:hAnsi="Times New Roman" w:cs="Times New Roman"/>
-        </w:rPr>
-      </w:pPr>
-      <w:r>
-        <w:rPr>
-          <w:rFonts w:ascii="Times New Roman" w:hAnsi="Times New Roman" w:cs="Times New Roman"/>
-        </w:rPr>
-        <w:t>HTTP Proxy &amp; SSL support for handling proxy servers among clients firewalls</w:t>
-      </w:r>
-    </w:p>
-    <w:p>
-      <w:pPr>
-        <w:pStyle w:val="ListParagraph"/>
-        <w:numPr>
-          <w:ilvl w:val="0"/>
-          <w:numId w:val="2"/>
-        </w:numPr>
-        <w:spacing w:line="240" w:lineRule="auto"/>
-        <w:contextualSpacing w:val="0"/>
-        <w:rPr>
-          <w:rFonts w:ascii="Times New Roman" w:hAnsi="Times New Roman" w:cs="Times New Roman"/>
-        </w:rPr>
-      </w:pPr>
-      <w:r>
-        <w:rPr>
-          <w:rFonts w:ascii="Times New Roman" w:hAnsi="Times New Roman" w:cs="Times New Roman"/>
-        </w:rPr>
-        <w:t xml:space="preserve">Custom charset support to handle different client charsets. Custom charset can be configured in </w:t>
-      </w:r>
-      <w:proofErr w:type="spellStart"/>
-      <w:r>
-        <w:rPr>
-          <w:rFonts w:ascii="Times New Roman" w:hAnsi="Times New Roman" w:cs="Times New Roman"/>
-        </w:rPr>
-        <w:t>BVConfiguration</w:t>
-      </w:r>
-      <w:proofErr w:type="spellEnd"/>
-      <w:r>
-        <w:rPr>
-          <w:rFonts w:ascii="Times New Roman" w:hAnsi="Times New Roman" w:cs="Times New Roman"/>
-        </w:rPr>
-        <w:t xml:space="preserve"> using </w:t>
-      </w:r>
-      <w:proofErr w:type="spellStart"/>
-      <w:r>
-        <w:rPr>
-          <w:rFonts w:ascii="Times New Roman" w:hAnsi="Times New Roman" w:cs="Times New Roman"/>
-        </w:rPr>
-        <w:t>BVClientConfig.CHARSET</w:t>
-      </w:r>
-      <w:proofErr w:type="spellEnd"/>
-      <w:r>
-        <w:rPr>
-          <w:rFonts w:ascii="Times New Roman" w:hAnsi="Times New Roman" w:cs="Times New Roman"/>
-        </w:rPr>
-        <w:t xml:space="preserve"> property.</w:t>
-      </w:r>
       <w:bookmarkStart w:id="0" w:name="_GoBack"/>
       <w:bookmarkEnd w:id="0"/>
+    </w:p>
+    <w:p>
+      <w:pPr>
+        <w:spacing w:line="240" w:lineRule="auto"/>
+        <w:rPr>
+          <w:rFonts w:ascii="Times New Roman" w:hAnsi="Times New Roman" w:cs="Times New Roman"/>
+          <w:b/>
+        </w:rPr>
+      </w:pPr>
+      <w:r>
+        <w:rPr>
+          <w:rFonts w:ascii="Times New Roman" w:hAnsi="Times New Roman" w:cs="Times New Roman"/>
+          <w:b/>
+        </w:rPr>
+        <w:t>Features:</w:t>
+      </w:r>
+    </w:p>
+    <w:p>
+      <w:pPr>
+        <w:pStyle w:val="ListParagraph"/>
+        <w:numPr>
+          <w:ilvl w:val="0"/>
+          <w:numId w:val="2"/>
+        </w:numPr>
+        <w:spacing w:line="240" w:lineRule="auto"/>
+        <w:contextualSpacing w:val="0"/>
+        <w:rPr>
+          <w:rFonts w:ascii="Times New Roman" w:hAnsi="Times New Roman" w:cs="Times New Roman"/>
+        </w:rPr>
+      </w:pPr>
+      <w:r>
+        <w:rPr>
+          <w:rFonts w:ascii="Times New Roman" w:hAnsi="Times New Roman" w:cs="Times New Roman"/>
+        </w:rPr>
+        <w:t>Supports All versions of .NET Framework from 2.0 and Above.</w:t>
+      </w:r>
+    </w:p>
+    <w:p>
+      <w:pPr>
+        <w:pStyle w:val="ListParagraph"/>
+        <w:numPr>
+          <w:ilvl w:val="0"/>
+          <w:numId w:val="2"/>
+        </w:numPr>
+        <w:spacing w:line="240" w:lineRule="auto"/>
+        <w:contextualSpacing w:val="0"/>
+        <w:rPr>
+          <w:rFonts w:ascii="Times New Roman" w:hAnsi="Times New Roman" w:cs="Times New Roman"/>
+        </w:rPr>
+      </w:pPr>
+      <w:r>
+        <w:rPr>
+          <w:rFonts w:ascii="Times New Roman" w:hAnsi="Times New Roman" w:cs="Times New Roman"/>
+        </w:rPr>
+        <w:t xml:space="preserve">Property driven using default </w:t>
+      </w:r>
+      <w:proofErr w:type="spellStart"/>
+      <w:r>
+        <w:rPr>
+          <w:rFonts w:ascii="Times New Roman" w:hAnsi="Times New Roman" w:cs="Times New Roman"/>
+        </w:rPr>
+        <w:t>bvclient</w:t>
+      </w:r>
+      <w:proofErr w:type="spellEnd"/>
+      <w:r>
+        <w:rPr>
+          <w:rFonts w:ascii="Times New Roman" w:hAnsi="Times New Roman" w:cs="Times New Roman"/>
+        </w:rPr>
+        <w:t xml:space="preserve"> properties</w:t>
+      </w:r>
+    </w:p>
+    <w:p>
+      <w:pPr>
+        <w:pStyle w:val="ListParagraph"/>
+        <w:numPr>
+          <w:ilvl w:val="0"/>
+          <w:numId w:val="2"/>
+        </w:numPr>
+        <w:spacing w:line="240" w:lineRule="auto"/>
+        <w:contextualSpacing w:val="0"/>
+        <w:rPr>
+          <w:rFonts w:ascii="Times New Roman" w:hAnsi="Times New Roman" w:cs="Times New Roman"/>
+        </w:rPr>
+      </w:pPr>
+      <w:r>
+        <w:rPr>
+          <w:rFonts w:ascii="Times New Roman" w:hAnsi="Times New Roman" w:cs="Times New Roman"/>
+        </w:rPr>
+        <w:t xml:space="preserve">Override </w:t>
+      </w:r>
+      <w:proofErr w:type="spellStart"/>
+      <w:r>
+        <w:rPr>
+          <w:rFonts w:ascii="Times New Roman" w:hAnsi="Times New Roman" w:cs="Times New Roman"/>
+        </w:rPr>
+        <w:t>bvclient</w:t>
+      </w:r>
+      <w:proofErr w:type="spellEnd"/>
+      <w:r>
+        <w:rPr>
+          <w:rFonts w:ascii="Times New Roman" w:hAnsi="Times New Roman" w:cs="Times New Roman"/>
+        </w:rPr>
+        <w:t xml:space="preserve"> properties option</w:t>
+      </w:r>
+    </w:p>
+    <w:p>
+      <w:pPr>
+        <w:pStyle w:val="ListParagraph"/>
+        <w:numPr>
+          <w:ilvl w:val="0"/>
+          <w:numId w:val="2"/>
+        </w:numPr>
+        <w:spacing w:line="240" w:lineRule="auto"/>
+        <w:contextualSpacing w:val="0"/>
+        <w:rPr>
+          <w:rFonts w:ascii="Times New Roman" w:hAnsi="Times New Roman" w:cs="Times New Roman"/>
+        </w:rPr>
+      </w:pPr>
+      <w:r>
+        <w:rPr>
+          <w:rFonts w:ascii="Times New Roman" w:hAnsi="Times New Roman" w:cs="Times New Roman"/>
+        </w:rPr>
+        <w:t xml:space="preserve">Multiple configuration support to override </w:t>
+      </w:r>
+      <w:proofErr w:type="spellStart"/>
+      <w:r>
+        <w:rPr>
+          <w:rFonts w:ascii="Times New Roman" w:hAnsi="Times New Roman" w:cs="Times New Roman"/>
+        </w:rPr>
+        <w:t>bvclient</w:t>
+      </w:r>
+      <w:proofErr w:type="spellEnd"/>
+      <w:r>
+        <w:rPr>
+          <w:rFonts w:ascii="Times New Roman" w:hAnsi="Times New Roman" w:cs="Times New Roman"/>
+        </w:rPr>
+        <w:t xml:space="preserve"> properties</w:t>
+      </w:r>
+    </w:p>
+    <w:p>
+      <w:pPr>
+        <w:pStyle w:val="ListParagraph"/>
+        <w:numPr>
+          <w:ilvl w:val="0"/>
+          <w:numId w:val="2"/>
+        </w:numPr>
+        <w:spacing w:line="240" w:lineRule="auto"/>
+        <w:contextualSpacing w:val="0"/>
+        <w:rPr>
+          <w:rFonts w:ascii="Times New Roman" w:hAnsi="Times New Roman" w:cs="Times New Roman"/>
+        </w:rPr>
+      </w:pPr>
+      <w:r>
+        <w:rPr>
+          <w:rFonts w:ascii="Times New Roman" w:hAnsi="Times New Roman" w:cs="Times New Roman"/>
+        </w:rPr>
+        <w:t xml:space="preserve">Parameters as object when accessing </w:t>
+      </w:r>
+      <w:proofErr w:type="spellStart"/>
+      <w:r>
+        <w:rPr>
+          <w:rFonts w:ascii="Times New Roman" w:hAnsi="Times New Roman" w:cs="Times New Roman"/>
+        </w:rPr>
+        <w:t>Bazaarvoice</w:t>
+      </w:r>
+      <w:proofErr w:type="spellEnd"/>
+      <w:r>
+        <w:rPr>
+          <w:rFonts w:ascii="Times New Roman" w:hAnsi="Times New Roman" w:cs="Times New Roman"/>
+        </w:rPr>
+        <w:t xml:space="preserve"> content API.</w:t>
+      </w:r>
+    </w:p>
+    <w:p>
+      <w:pPr>
+        <w:pStyle w:val="ListParagraph"/>
+        <w:numPr>
+          <w:ilvl w:val="0"/>
+          <w:numId w:val="2"/>
+        </w:numPr>
+        <w:spacing w:line="240" w:lineRule="auto"/>
+        <w:contextualSpacing w:val="0"/>
+        <w:rPr>
+          <w:rFonts w:ascii="Times New Roman" w:hAnsi="Times New Roman" w:cs="Times New Roman"/>
+        </w:rPr>
+      </w:pPr>
+      <w:r>
+        <w:rPr>
+          <w:rFonts w:ascii="Times New Roman" w:hAnsi="Times New Roman" w:cs="Times New Roman"/>
+        </w:rPr>
+        <w:t xml:space="preserve">Simplified usage of </w:t>
+      </w:r>
+      <w:proofErr w:type="spellStart"/>
+      <w:r>
+        <w:rPr>
+          <w:rFonts w:ascii="Times New Roman" w:hAnsi="Times New Roman" w:cs="Times New Roman"/>
+        </w:rPr>
+        <w:t>Bazaarvoice</w:t>
+      </w:r>
+      <w:proofErr w:type="spellEnd"/>
+      <w:r>
+        <w:rPr>
+          <w:rFonts w:ascii="Times New Roman" w:hAnsi="Times New Roman" w:cs="Times New Roman"/>
+        </w:rPr>
+        <w:t xml:space="preserve"> content API.</w:t>
+      </w:r>
+    </w:p>
+    <w:p>
+      <w:pPr>
+        <w:pStyle w:val="ListParagraph"/>
+        <w:numPr>
+          <w:ilvl w:val="0"/>
+          <w:numId w:val="2"/>
+        </w:numPr>
+        <w:spacing w:line="240" w:lineRule="auto"/>
+        <w:contextualSpacing w:val="0"/>
+        <w:rPr>
+          <w:rFonts w:ascii="Times New Roman" w:hAnsi="Times New Roman" w:cs="Times New Roman"/>
+        </w:rPr>
+      </w:pPr>
+      <w:r>
+        <w:rPr>
+          <w:rFonts w:ascii="Times New Roman" w:hAnsi="Times New Roman" w:cs="Times New Roman"/>
+        </w:rPr>
+        <w:t xml:space="preserve">Use </w:t>
+      </w:r>
+      <w:proofErr w:type="spellStart"/>
+      <w:r>
+        <w:rPr>
+          <w:rFonts w:ascii="Times New Roman" w:hAnsi="Times New Roman" w:cs="Times New Roman"/>
+        </w:rPr>
+        <w:t>Bazaarvoice</w:t>
+      </w:r>
+      <w:proofErr w:type="spellEnd"/>
+      <w:r>
+        <w:rPr>
+          <w:rFonts w:ascii="Times New Roman" w:hAnsi="Times New Roman" w:cs="Times New Roman"/>
+        </w:rPr>
+        <w:t xml:space="preserve"> contents API with default configuration or supply with user configuration.</w:t>
+      </w:r>
+    </w:p>
+    <w:p>
+      <w:pPr>
+        <w:pStyle w:val="ListParagraph"/>
+        <w:numPr>
+          <w:ilvl w:val="0"/>
+          <w:numId w:val="2"/>
+        </w:numPr>
+        <w:spacing w:line="240" w:lineRule="auto"/>
+        <w:contextualSpacing w:val="0"/>
+        <w:rPr>
+          <w:rFonts w:ascii="Times New Roman" w:hAnsi="Times New Roman" w:cs="Times New Roman"/>
+        </w:rPr>
+      </w:pPr>
+      <w:r>
+        <w:rPr>
+          <w:rFonts w:ascii="Times New Roman" w:hAnsi="Times New Roman" w:cs="Times New Roman"/>
+        </w:rPr>
+        <w:t>Include integration scripts.</w:t>
+      </w:r>
+    </w:p>
+    <w:p>
+      <w:pPr>
+        <w:pStyle w:val="ListParagraph"/>
+        <w:numPr>
+          <w:ilvl w:val="0"/>
+          <w:numId w:val="2"/>
+        </w:numPr>
+        <w:spacing w:line="240" w:lineRule="auto"/>
+        <w:contextualSpacing w:val="0"/>
+        <w:rPr>
+          <w:rFonts w:ascii="Times New Roman" w:hAnsi="Times New Roman" w:cs="Times New Roman"/>
+        </w:rPr>
+      </w:pPr>
+      <w:proofErr w:type="spellStart"/>
+      <w:r>
+        <w:rPr>
+          <w:rFonts w:ascii="Times New Roman" w:hAnsi="Times New Roman" w:cs="Times New Roman"/>
+        </w:rPr>
+        <w:t>Bazaarvoice</w:t>
+      </w:r>
+      <w:proofErr w:type="spellEnd"/>
+      <w:r>
+        <w:rPr>
+          <w:rFonts w:ascii="Times New Roman" w:hAnsi="Times New Roman" w:cs="Times New Roman"/>
+        </w:rPr>
+        <w:t xml:space="preserve"> support </w:t>
+      </w:r>
+      <w:r>
+        <w:rPr>
+          <w:rFonts w:ascii="Times New Roman" w:hAnsi="Times New Roman" w:cs="Times New Roman"/>
+        </w:rPr>
+        <w:t xml:space="preserve">for Reviews, Question/Answers &amp; </w:t>
+      </w:r>
+      <w:r>
+        <w:rPr>
+          <w:rFonts w:ascii="Times New Roman" w:hAnsi="Times New Roman" w:cs="Times New Roman"/>
+        </w:rPr>
+        <w:t>Stories.</w:t>
+      </w:r>
+    </w:p>
+    <w:p>
+      <w:pPr>
+        <w:pStyle w:val="ListParagraph"/>
+        <w:numPr>
+          <w:ilvl w:val="0"/>
+          <w:numId w:val="2"/>
+        </w:numPr>
+        <w:spacing w:line="240" w:lineRule="auto"/>
+        <w:contextualSpacing w:val="0"/>
+        <w:rPr>
+          <w:rFonts w:ascii="Times New Roman" w:hAnsi="Times New Roman" w:cs="Times New Roman"/>
+        </w:rPr>
+      </w:pPr>
+      <w:r>
+        <w:rPr>
+          <w:rFonts w:ascii="Times New Roman" w:hAnsi="Times New Roman" w:cs="Times New Roman"/>
+        </w:rPr>
+        <w:t>Content type support for category and products</w:t>
+      </w:r>
+    </w:p>
+    <w:p>
+      <w:pPr>
+        <w:pStyle w:val="ListParagraph"/>
+        <w:numPr>
+          <w:ilvl w:val="0"/>
+          <w:numId w:val="2"/>
+        </w:numPr>
+        <w:spacing w:line="240" w:lineRule="auto"/>
+        <w:contextualSpacing w:val="0"/>
+        <w:rPr>
+          <w:rFonts w:ascii="Times New Roman" w:hAnsi="Times New Roman" w:cs="Times New Roman"/>
+        </w:rPr>
+      </w:pPr>
+      <w:proofErr w:type="spellStart"/>
+      <w:r>
+        <w:rPr>
+          <w:rFonts w:ascii="Times New Roman" w:hAnsi="Times New Roman" w:cs="Times New Roman"/>
+        </w:rPr>
+        <w:t>StoryList</w:t>
+      </w:r>
+      <w:proofErr w:type="spellEnd"/>
+      <w:r>
+        <w:rPr>
+          <w:rFonts w:ascii="Times New Roman" w:hAnsi="Times New Roman" w:cs="Times New Roman"/>
+        </w:rPr>
+        <w:t xml:space="preserve"> and </w:t>
+      </w:r>
+      <w:proofErr w:type="spellStart"/>
+      <w:r>
+        <w:rPr>
+          <w:rFonts w:ascii="Times New Roman" w:hAnsi="Times New Roman" w:cs="Times New Roman"/>
+        </w:rPr>
+        <w:t>StoryGrid</w:t>
+      </w:r>
+      <w:proofErr w:type="spellEnd"/>
+      <w:r>
+        <w:rPr>
+          <w:rFonts w:ascii="Times New Roman" w:hAnsi="Times New Roman" w:cs="Times New Roman"/>
+        </w:rPr>
+        <w:t xml:space="preserve"> support for Stories.</w:t>
+      </w:r>
+    </w:p>
+    <w:p>
+      <w:pPr>
+        <w:pStyle w:val="ListParagraph"/>
+        <w:numPr>
+          <w:ilvl w:val="0"/>
+          <w:numId w:val="2"/>
+        </w:numPr>
+        <w:spacing w:line="240" w:lineRule="auto"/>
+        <w:contextualSpacing w:val="0"/>
+        <w:rPr>
+          <w:rFonts w:ascii="Times New Roman" w:hAnsi="Times New Roman" w:cs="Times New Roman"/>
+        </w:rPr>
+      </w:pPr>
+      <w:r>
+        <w:rPr>
+          <w:rFonts w:ascii="Times New Roman" w:hAnsi="Times New Roman" w:cs="Times New Roman"/>
+        </w:rPr>
+        <w:t>User friendly error messages for most of the programmatic and known scenarios.</w:t>
+      </w:r>
+    </w:p>
+    <w:p>
+      <w:pPr>
+        <w:pStyle w:val="ListParagraph"/>
+        <w:numPr>
+          <w:ilvl w:val="0"/>
+          <w:numId w:val="2"/>
+        </w:numPr>
+        <w:spacing w:line="240" w:lineRule="auto"/>
+        <w:contextualSpacing w:val="0"/>
+        <w:rPr>
+          <w:rFonts w:ascii="Times New Roman" w:hAnsi="Times New Roman" w:cs="Times New Roman"/>
+        </w:rPr>
+      </w:pPr>
+      <w:r>
+        <w:rPr>
+          <w:rFonts w:ascii="Times New Roman" w:hAnsi="Times New Roman" w:cs="Times New Roman"/>
+        </w:rPr>
+        <w:t>Execution timeout support to stop execution, so when the execution of the complete job is not finished in a given time, and cancel action and a display a comment tag.</w:t>
+      </w:r>
+    </w:p>
+    <w:p>
+      <w:pPr>
+        <w:pStyle w:val="ListParagraph"/>
+        <w:numPr>
+          <w:ilvl w:val="0"/>
+          <w:numId w:val="2"/>
+        </w:numPr>
+        <w:spacing w:line="240" w:lineRule="auto"/>
+        <w:contextualSpacing w:val="0"/>
+        <w:rPr>
+          <w:rFonts w:ascii="Times New Roman" w:hAnsi="Times New Roman" w:cs="Times New Roman"/>
+        </w:rPr>
+      </w:pPr>
+      <w:r>
+        <w:rPr>
+          <w:rFonts w:ascii="Times New Roman" w:hAnsi="Times New Roman" w:cs="Times New Roman"/>
+        </w:rPr>
+        <w:t>Crawler agent</w:t>
+      </w:r>
+      <w:r>
+        <w:rPr>
+          <w:rFonts w:ascii="Times New Roman" w:hAnsi="Times New Roman" w:cs="Times New Roman"/>
+        </w:rPr>
+        <w:t xml:space="preserve"> support for including multiple agents as </w:t>
+      </w:r>
+      <w:r>
+        <w:rPr>
+          <w:rFonts w:ascii="Times New Roman" w:hAnsi="Times New Roman" w:cs="Times New Roman"/>
+        </w:rPr>
+        <w:t xml:space="preserve">normal text string so user can set plain agent pattern in </w:t>
+      </w:r>
+      <w:proofErr w:type="spellStart"/>
+      <w:r>
+        <w:rPr>
+          <w:rFonts w:ascii="Times New Roman" w:hAnsi="Times New Roman" w:cs="Times New Roman"/>
+        </w:rPr>
+        <w:t>BVConfiguration</w:t>
+      </w:r>
+      <w:proofErr w:type="spellEnd"/>
+      <w:r>
+        <w:rPr>
+          <w:rFonts w:ascii="Times New Roman" w:hAnsi="Times New Roman" w:cs="Times New Roman"/>
+        </w:rPr>
+        <w:t>. For multiple agent crawler text, separate with ‘|’ delimiter.</w:t>
+      </w:r>
+    </w:p>
+    <w:p>
+      <w:pPr>
+        <w:pStyle w:val="ListParagraph"/>
+        <w:numPr>
+          <w:ilvl w:val="0"/>
+          <w:numId w:val="2"/>
+        </w:numPr>
+        <w:spacing w:line="240" w:lineRule="auto"/>
+        <w:contextualSpacing w:val="0"/>
+        <w:rPr>
+          <w:rFonts w:ascii="Times New Roman" w:hAnsi="Times New Roman" w:cs="Times New Roman"/>
+        </w:rPr>
+      </w:pPr>
+      <w:r>
+        <w:rPr>
+          <w:rFonts w:ascii="Times New Roman" w:hAnsi="Times New Roman" w:cs="Times New Roman"/>
+        </w:rPr>
+        <w:t>Connection timeout support for cloud SEO implementation</w:t>
+      </w:r>
+    </w:p>
+    <w:p>
+      <w:pPr>
+        <w:pStyle w:val="ListParagraph"/>
+        <w:numPr>
+          <w:ilvl w:val="0"/>
+          <w:numId w:val="2"/>
+        </w:numPr>
+        <w:spacing w:line="240" w:lineRule="auto"/>
+        <w:contextualSpacing w:val="0"/>
+        <w:rPr>
+          <w:rFonts w:ascii="Times New Roman" w:hAnsi="Times New Roman" w:cs="Times New Roman"/>
+        </w:rPr>
+      </w:pPr>
+      <w:r>
+        <w:rPr>
+          <w:rFonts w:ascii="Times New Roman" w:hAnsi="Times New Roman" w:cs="Times New Roman"/>
+        </w:rPr>
+        <w:t xml:space="preserve">Footer content support for displaying details of </w:t>
+      </w:r>
+      <w:proofErr w:type="spellStart"/>
+      <w:r>
+        <w:rPr>
+          <w:rFonts w:ascii="Times New Roman" w:hAnsi="Times New Roman" w:cs="Times New Roman"/>
+        </w:rPr>
+        <w:t>Bazaarvoice</w:t>
+      </w:r>
+      <w:proofErr w:type="spellEnd"/>
+      <w:r>
+        <w:rPr>
+          <w:rFonts w:ascii="Times New Roman" w:hAnsi="Times New Roman" w:cs="Times New Roman"/>
+        </w:rPr>
+        <w:t xml:space="preserve"> </w:t>
+      </w:r>
+      <w:proofErr w:type="spellStart"/>
+      <w:r>
+        <w:rPr>
+          <w:rFonts w:ascii="Times New Roman" w:hAnsi="Times New Roman" w:cs="Times New Roman"/>
+        </w:rPr>
+        <w:t>Configuartion</w:t>
+      </w:r>
+      <w:proofErr w:type="spellEnd"/>
+      <w:r>
+        <w:rPr>
+          <w:rFonts w:ascii="Times New Roman" w:hAnsi="Times New Roman" w:cs="Times New Roman"/>
+        </w:rPr>
+        <w:t xml:space="preserve"> &amp; Parameters and for </w:t>
+      </w:r>
+      <w:proofErr w:type="spellStart"/>
+      <w:r>
+        <w:rPr>
+          <w:rFonts w:ascii="Times New Roman" w:hAnsi="Times New Roman" w:cs="Times New Roman"/>
+        </w:rPr>
+        <w:t>diplaying</w:t>
+      </w:r>
+      <w:proofErr w:type="spellEnd"/>
+      <w:r>
+        <w:rPr>
+          <w:rFonts w:ascii="Times New Roman" w:hAnsi="Times New Roman" w:cs="Times New Roman"/>
+        </w:rPr>
+        <w:t xml:space="preserve"> Debug information (with </w:t>
+      </w:r>
+      <w:proofErr w:type="spellStart"/>
+      <w:r>
+        <w:rPr>
+          <w:rFonts w:ascii="Times New Roman" w:hAnsi="Times New Roman" w:cs="Times New Roman"/>
+        </w:rPr>
+        <w:t>bvreveal</w:t>
+      </w:r>
+      <w:proofErr w:type="spellEnd"/>
+      <w:r>
+        <w:rPr>
+          <w:rFonts w:ascii="Times New Roman" w:hAnsi="Times New Roman" w:cs="Times New Roman"/>
+        </w:rPr>
+        <w:t xml:space="preserve">=debug parameter in the </w:t>
+      </w:r>
+      <w:proofErr w:type="spellStart"/>
+      <w:r>
+        <w:rPr>
+          <w:rFonts w:ascii="Times New Roman" w:hAnsi="Times New Roman" w:cs="Times New Roman"/>
+        </w:rPr>
+        <w:t>QueryString</w:t>
+      </w:r>
+      <w:proofErr w:type="spellEnd"/>
+      <w:r>
+        <w:rPr>
+          <w:rFonts w:ascii="Times New Roman" w:hAnsi="Times New Roman" w:cs="Times New Roman"/>
+        </w:rPr>
+        <w:t>)</w:t>
+      </w:r>
+    </w:p>
+    <w:p>
+      <w:pPr>
+        <w:pStyle w:val="ListParagraph"/>
+        <w:numPr>
+          <w:ilvl w:val="0"/>
+          <w:numId w:val="2"/>
+        </w:numPr>
+        <w:spacing w:line="240" w:lineRule="auto"/>
+        <w:contextualSpacing w:val="0"/>
+        <w:rPr>
+          <w:rFonts w:ascii="Times New Roman" w:hAnsi="Times New Roman" w:cs="Times New Roman"/>
+        </w:rPr>
+      </w:pPr>
+      <w:r>
+        <w:rPr>
+          <w:rFonts w:ascii="Times New Roman" w:hAnsi="Times New Roman" w:cs="Times New Roman"/>
+        </w:rPr>
+        <w:t xml:space="preserve">Validation support to validate </w:t>
+      </w:r>
+      <w:proofErr w:type="spellStart"/>
+      <w:r>
+        <w:rPr>
+          <w:rFonts w:ascii="Times New Roman" w:hAnsi="Times New Roman" w:cs="Times New Roman"/>
+        </w:rPr>
+        <w:t>BVConfiguration</w:t>
+      </w:r>
+      <w:proofErr w:type="spellEnd"/>
+      <w:r>
+        <w:rPr>
+          <w:rFonts w:ascii="Times New Roman" w:hAnsi="Times New Roman" w:cs="Times New Roman"/>
+        </w:rPr>
+        <w:t xml:space="preserve"> &amp; </w:t>
+      </w:r>
+      <w:proofErr w:type="spellStart"/>
+      <w:r>
+        <w:rPr>
+          <w:rFonts w:ascii="Times New Roman" w:hAnsi="Times New Roman" w:cs="Times New Roman"/>
+        </w:rPr>
+        <w:t>BVParameters</w:t>
+      </w:r>
+      <w:proofErr w:type="spellEnd"/>
+      <w:r>
+        <w:rPr>
+          <w:rFonts w:ascii="Times New Roman" w:hAnsi="Times New Roman" w:cs="Times New Roman"/>
+        </w:rPr>
+        <w:t xml:space="preserve"> properties.</w:t>
+      </w:r>
+    </w:p>
+    <w:p>
+      <w:pPr>
+        <w:pStyle w:val="ListParagraph"/>
+        <w:numPr>
+          <w:ilvl w:val="0"/>
+          <w:numId w:val="2"/>
+        </w:numPr>
+        <w:spacing w:line="240" w:lineRule="auto"/>
+        <w:contextualSpacing w:val="0"/>
+        <w:rPr>
+          <w:rFonts w:ascii="Times New Roman" w:hAnsi="Times New Roman" w:cs="Times New Roman"/>
+        </w:rPr>
+      </w:pPr>
+      <w:r>
+        <w:rPr>
+          <w:rFonts w:ascii="Times New Roman" w:hAnsi="Times New Roman" w:cs="Times New Roman"/>
+        </w:rPr>
+        <w:t>HTTP Proxy &amp; SSL support for handling proxy servers among clients firewalls</w:t>
+      </w:r>
+    </w:p>
+    <w:p>
+      <w:pPr>
+        <w:pStyle w:val="ListParagraph"/>
+        <w:numPr>
+          <w:ilvl w:val="0"/>
+          <w:numId w:val="2"/>
+        </w:numPr>
+        <w:spacing w:line="240" w:lineRule="auto"/>
+        <w:contextualSpacing w:val="0"/>
+        <w:rPr>
+          <w:rFonts w:ascii="Times New Roman" w:hAnsi="Times New Roman" w:cs="Times New Roman"/>
+        </w:rPr>
+      </w:pPr>
+      <w:r>
+        <w:rPr>
+          <w:rFonts w:ascii="Times New Roman" w:hAnsi="Times New Roman" w:cs="Times New Roman"/>
+        </w:rPr>
+        <w:t xml:space="preserve">Custom charset support to handle different client charsets. Custom charset can be configured in </w:t>
+      </w:r>
+      <w:proofErr w:type="spellStart"/>
+      <w:r>
+        <w:rPr>
+          <w:rFonts w:ascii="Times New Roman" w:hAnsi="Times New Roman" w:cs="Times New Roman"/>
+        </w:rPr>
+        <w:t>BVConfiguration</w:t>
+      </w:r>
+      <w:proofErr w:type="spellEnd"/>
+      <w:r>
+        <w:rPr>
+          <w:rFonts w:ascii="Times New Roman" w:hAnsi="Times New Roman" w:cs="Times New Roman"/>
+        </w:rPr>
+        <w:t xml:space="preserve"> using </w:t>
+      </w:r>
+      <w:proofErr w:type="spellStart"/>
+      <w:r>
+        <w:rPr>
+          <w:rFonts w:ascii="Times New Roman" w:hAnsi="Times New Roman" w:cs="Times New Roman"/>
+        </w:rPr>
+        <w:t>BVClientConfig.CHARSET</w:t>
+      </w:r>
+      <w:proofErr w:type="spellEnd"/>
+      <w:r>
+        <w:rPr>
+          <w:rFonts w:ascii="Times New Roman" w:hAnsi="Times New Roman" w:cs="Times New Roman"/>
+        </w:rPr>
+        <w:t xml:space="preserve"> property.</w:t>
+      </w:r>
     </w:p>
     <w:sectPr>
       <w:pgSz w:w="12240" w:h="15840"/>
@@ -736,7 +786,7 @@
 </file>
 
 <file path=word/numbering.xml><?xml version="1.0" encoding="utf-8"?>
-<w:numbering xmlns:wpc="http://schemas.microsoft.com/office/word/2010/wordprocessingCanvas" xmlns:mo="http://schemas.microsoft.com/office/mac/office/2008/main" xmlns:mc="http://schemas.openxmlformats.org/markup-compatibility/2006" xmlns:mv="urn:schemas-microsoft-com:mac:vml" xmlns:o="urn:schemas-microsoft-com:office:office" xmlns:r="http://schemas.openxmlformats.org/officeDocument/2006/relationships" xmlns:m="http://schemas.openxmlformats.org/officeDocument/2006/math" xmlns:v="urn:schemas-microsoft-com:vml" xmlns:wp14="http://schemas.microsoft.com/office/word/2010/wordprocessingDrawing" xmlns:wp="http://schemas.openxmlformats.org/drawingml/2006/wordprocessingDrawing" xmlns:w10="urn:schemas-microsoft-com:office:word" xmlns:w="http://schemas.openxmlformats.org/wordprocessingml/2006/main" xmlns:w14="http://schemas.microsoft.com/office/word/2010/wordml" xmlns:wpg="http://schemas.microsoft.com/office/word/2010/wordprocessingGroup" xmlns:wpi="http://schemas.microsoft.com/office/word/2010/wordprocessingInk" xmlns:wne="http://schemas.microsoft.com/office/word/2006/wordml" xmlns:wps="http://schemas.microsoft.com/office/word/2010/wordprocessingShape" mc:Ignorable="w14 wp14">
+<w:numbering xmlns:ve="http://schemas.openxmlformats.org/markup-compatibility/2006" xmlns:o="urn:schemas-microsoft-com:office:office" xmlns:r="http://schemas.openxmlformats.org/officeDocument/2006/relationships" xmlns:m="http://schemas.openxmlformats.org/officeDocument/2006/math" xmlns:v="urn:schemas-microsoft-com:vml" xmlns:wp="http://schemas.openxmlformats.org/drawingml/2006/wordprocessingDrawing" xmlns:w10="urn:schemas-microsoft-com:office:word" xmlns:w="http://schemas.openxmlformats.org/wordprocessingml/2006/main" xmlns:wne="http://schemas.microsoft.com/office/word/2006/wordml">
   <w:abstractNum w:abstractNumId="0">
     <w:nsid w:val="090F3DC9"/>
     <w:multiLevelType w:val="hybridMultilevel"/>
@@ -925,7 +975,7 @@
 </file>
 
 <file path=word/styles.xml><?xml version="1.0" encoding="utf-8"?>
-<w:styles xmlns:mc="http://schemas.openxmlformats.org/markup-compatibility/2006" xmlns:r="http://schemas.openxmlformats.org/officeDocument/2006/relationships" xmlns:w="http://schemas.openxmlformats.org/wordprocessingml/2006/main" xmlns:w14="http://schemas.microsoft.com/office/word/2010/wordml" mc:Ignorable="w14">
+<w:styles xmlns:r="http://schemas.openxmlformats.org/officeDocument/2006/relationships" xmlns:w="http://schemas.openxmlformats.org/wordprocessingml/2006/main">
   <w:docDefaults>
     <w:rPrDefault>
       <w:rPr>
@@ -941,7 +991,7 @@
       </w:pPr>
     </w:pPrDefault>
   </w:docDefaults>
-  <w:latentStyles w:defLockedState="0" w:defUIPriority="99" w:defSemiHidden="1" w:defUnhideWhenUsed="1" w:defQFormat="0" w:count="276">
+  <w:latentStyles w:defLockedState="0" w:defUIPriority="99" w:defSemiHidden="1" w:defUnhideWhenUsed="1" w:defQFormat="0" w:count="267">
     <w:lsdException w:name="Normal" w:semiHidden="0" w:uiPriority="0" w:unhideWhenUsed="0" w:qFormat="1"/>
     <w:lsdException w:name="heading 1" w:semiHidden="0" w:uiPriority="9" w:unhideWhenUsed="0" w:qFormat="1"/>
     <w:lsdException w:name="heading 2" w:uiPriority="9" w:qFormat="1"/>
@@ -1083,6 +1133,7 @@
   <w:style w:type="paragraph" w:default="1" w:styleId="Normal">
     <w:name w:val="Normal"/>
     <w:qFormat/>
+    <w:rsid w:val="00F17614"/>
   </w:style>
   <w:style w:type="character" w:default="1" w:styleId="DefaultParagraphFont">
     <w:name w:val="Default Paragraph Font"/>
@@ -1095,6 +1146,7 @@
     <w:uiPriority w:val="99"/>
     <w:semiHidden/>
     <w:unhideWhenUsed/>
+    <w:qFormat/>
     <w:tblPr>
       <w:tblInd w:w="0" w:type="dxa"/>
       <w:tblCellMar>
@@ -1137,7 +1189,7 @@
 </file>
 
 <file path=word/stylesWithEffects.xml><?xml version="1.0" encoding="utf-8"?>
-<w:styles xmlns:wpc="http://schemas.microsoft.com/office/word/2010/wordprocessingCanvas" xmlns:mo="http://schemas.microsoft.com/office/mac/office/2008/main" xmlns:mc="http://schemas.openxmlformats.org/markup-compatibility/2006" xmlns:mv="urn:schemas-microsoft-com:mac:vml" xmlns:o="urn:schemas-microsoft-com:office:office" xmlns:r="http://schemas.openxmlformats.org/officeDocument/2006/relationships" xmlns:m="http://schemas.openxmlformats.org/officeDocument/2006/math" xmlns:v="urn:schemas-microsoft-com:vml" xmlns:wp14="http://schemas.microsoft.com/office/word/2010/wordprocessingDrawing" xmlns:wp="http://schemas.openxmlformats.org/drawingml/2006/wordprocessingDrawing" xmlns:w10="urn:schemas-microsoft-com:office:word" xmlns:w="http://schemas.openxmlformats.org/wordprocessingml/2006/main" xmlns:w14="http://schemas.microsoft.com/office/word/2010/wordml" xmlns:wpg="http://schemas.microsoft.com/office/word/2010/wordprocessingGroup" xmlns:wpi="http://schemas.microsoft.com/office/word/2010/wordprocessingInk" xmlns:wne="http://schemas.microsoft.com/office/word/2006/wordml" xmlns:wps="http://schemas.microsoft.com/office/word/2010/wordprocessingShape" mc:Ignorable="w14 wp14">
+<w:styles xmlns:wpc="http://schemas.microsoft.com/office/word/2010/wordprocessingCanvas" xmlns:mc="http://schemas.openxmlformats.org/markup-compatibility/2006" xmlns:o="urn:schemas-microsoft-com:office:office" xmlns:r="http://schemas.openxmlformats.org/officeDocument/2006/relationships" xmlns:m="http://schemas.openxmlformats.org/officeDocument/2006/math" xmlns:v="urn:schemas-microsoft-com:vml" xmlns:wp14="http://schemas.microsoft.com/office/word/2010/wordprocessingDrawing" xmlns:wp="http://schemas.openxmlformats.org/drawingml/2006/wordprocessingDrawing" xmlns:w10="urn:schemas-microsoft-com:office:word" xmlns:w="http://schemas.openxmlformats.org/wordprocessingml/2006/main" xmlns:w14="http://schemas.microsoft.com/office/word/2010/wordml" xmlns:wpg="http://schemas.microsoft.com/office/word/2010/wordprocessingGroup" xmlns:wpi="http://schemas.microsoft.com/office/word/2010/wordprocessingInk" xmlns:wne="http://schemas.microsoft.com/office/word/2006/wordml" xmlns:wps="http://schemas.microsoft.com/office/word/2010/wordprocessingShape" mc:Ignorable="w14 wp14">
   <w:docDefaults>
     <w:rPrDefault>
       <w:rPr>
@@ -1153,7 +1205,7 @@
       </w:pPr>
     </w:pPrDefault>
   </w:docDefaults>
-  <w:latentStyles w:defLockedState="0" w:defUIPriority="99" w:defSemiHidden="1" w:defUnhideWhenUsed="1" w:defQFormat="0" w:count="276">
+  <w:latentStyles w:defLockedState="0" w:defUIPriority="99" w:defSemiHidden="1" w:defUnhideWhenUsed="1" w:defQFormat="0" w:count="267">
     <w:lsdException w:name="Normal" w:semiHidden="0" w:uiPriority="0" w:unhideWhenUsed="0" w:qFormat="1"/>
     <w:lsdException w:name="heading 1" w:semiHidden="0" w:uiPriority="9" w:unhideWhenUsed="0" w:qFormat="1"/>
     <w:lsdException w:name="heading 2" w:uiPriority="9" w:qFormat="1"/>

</xml_diff>